<commit_message>
Added in Comments for Cells that didn't have them, the Card class, Move class and Weapon class
</commit_message>
<xml_diff>
--- a/CRC Cards.docx
+++ b/CRC Cards.docx
@@ -188,27 +188,15 @@
               </w:numPr>
               <w:ind w:left="414" w:hanging="357"/>
             </w:pPr>
-            <w:proofErr w:type="spellStart"/>
-            <w:r>
-              <w:t>CharacterCard</w:t>
-            </w:r>
-            <w:proofErr w:type="spellEnd"/>
-            <w:r>
-              <w:t xml:space="preserve">, </w:t>
-            </w:r>
-            <w:proofErr w:type="spellStart"/>
+            <w:r>
+              <w:t xml:space="preserve">CharacterCard, </w:t>
+            </w:r>
             <w:r>
               <w:t>EstateCard</w:t>
             </w:r>
-            <w:proofErr w:type="spellEnd"/>
-            <w:r>
-              <w:t xml:space="preserve">, </w:t>
-            </w:r>
-            <w:proofErr w:type="spellStart"/>
-            <w:r>
-              <w:t>WeaponCard</w:t>
-            </w:r>
-            <w:proofErr w:type="spellEnd"/>
+            <w:r>
+              <w:t>, WeaponCard</w:t>
+            </w:r>
           </w:p>
           <w:p>
             <w:pPr>
@@ -299,11 +287,9 @@
             <w:r>
               <w:t xml:space="preserve">Sets up positions of players, </w:t>
             </w:r>
-            <w:proofErr w:type="gramStart"/>
-            <w:r>
-              <w:t>estates</w:t>
-            </w:r>
-            <w:proofErr w:type="gramEnd"/>
+            <w:r>
+              <w:t>estates,</w:t>
+            </w:r>
             <w:r>
               <w:t xml:space="preserve"> and weapons</w:t>
             </w:r>

</xml_diff>